<commit_message>
Se agrego en el documento la url de Github y de Trello
</commit_message>
<xml_diff>
--- a/Sprint1_Equipo_ITkapinter.docx
+++ b/Sprint1_Equipo_ITkapinter.docx
@@ -415,6 +415,7 @@
           <w:lang w:val="es-MX"/>
         </w:rPr>
       </w:pPr>
+      <w:proofErr w:type="spellStart"/>
       <w:r>
         <w:rPr>
           <w:rFonts w:ascii="Arial" w:hAnsi="Arial" w:cs="Arial"/>
@@ -423,7 +424,18 @@
           <w:highlight w:val="yellow"/>
           <w:lang w:val="es-MX"/>
         </w:rPr>
-        <w:t>xx…</w:t>
+        <w:t>xx</w:t>
+      </w:r>
+      <w:proofErr w:type="spellEnd"/>
+      <w:r>
+        <w:rPr>
+          <w:rFonts w:ascii="Arial" w:hAnsi="Arial" w:cs="Arial"/>
+          <w:sz w:val="24"/>
+          <w:szCs w:val="24"/>
+          <w:highlight w:val="yellow"/>
+          <w:lang w:val="es-MX"/>
+        </w:rPr>
+        <w:t>…</w:t>
       </w:r>
       <w:r>
         <w:rPr>
@@ -485,24 +497,347 @@
       </w:pPr>
       <w:r>
         <w:rPr>
-          <w:rFonts w:ascii="Arial" w:hAnsi="Arial" w:cs="Arial"/>
-          <w:sz w:val="24"/>
-          <w:szCs w:val="24"/>
-          <w:highlight w:val="yellow"/>
-          <w:lang w:val="es-MX"/>
-        </w:rPr>
-        <w:t xml:space="preserve">xxx. </w:t>
-      </w:r>
-      <w:r>
-        <w:rPr>
-          <w:rFonts w:ascii="Arial" w:hAnsi="Arial" w:cs="Arial"/>
-          <w:sz w:val="24"/>
-          <w:szCs w:val="24"/>
-          <w:highlight w:val="yellow"/>
-          <w:lang w:val="es-MX"/>
-        </w:rPr>
-        <w:t>Pantallazos</w:t>
-      </w:r>
+          <w:noProof/>
+        </w:rPr>
+        <w:drawing>
+          <wp:inline distT="0" distB="0" distL="0" distR="0" wp14:anchorId="2EF2AB6E" wp14:editId="3F3B19B0">
+            <wp:extent cx="5612130" cy="3894455"/>
+            <wp:effectExtent l="0" t="0" r="7620" b="0"/>
+            <wp:docPr id="1" name="Imagen 1"/>
+            <wp:cNvGraphicFramePr>
+              <a:graphicFrameLocks xmlns:a="http://schemas.openxmlformats.org/drawingml/2006/main" noChangeAspect="1"/>
+            </wp:cNvGraphicFramePr>
+            <a:graphic xmlns:a="http://schemas.openxmlformats.org/drawingml/2006/main">
+              <a:graphicData uri="http://schemas.openxmlformats.org/drawingml/2006/picture">
+                <pic:pic xmlns:pic="http://schemas.openxmlformats.org/drawingml/2006/picture">
+                  <pic:nvPicPr>
+                    <pic:cNvPr id="1" name=""/>
+                    <pic:cNvPicPr/>
+                  </pic:nvPicPr>
+                  <pic:blipFill>
+                    <a:blip r:embed="rId5"/>
+                    <a:stretch>
+                      <a:fillRect/>
+                    </a:stretch>
+                  </pic:blipFill>
+                  <pic:spPr>
+                    <a:xfrm>
+                      <a:off x="0" y="0"/>
+                      <a:ext cx="5612130" cy="3894455"/>
+                    </a:xfrm>
+                    <a:prstGeom prst="rect">
+                      <a:avLst/>
+                    </a:prstGeom>
+                  </pic:spPr>
+                </pic:pic>
+              </a:graphicData>
+            </a:graphic>
+          </wp:inline>
+        </w:drawing>
+      </w:r>
+    </w:p>
+    <w:p>
+      <w:pPr>
+        <w:rPr>
+          <w:rFonts w:ascii="Arial" w:hAnsi="Arial" w:cs="Arial"/>
+          <w:sz w:val="24"/>
+          <w:szCs w:val="24"/>
+          <w:lang w:val="es-MX"/>
+        </w:rPr>
+      </w:pPr>
+      <w:r>
+        <w:rPr>
+          <w:noProof/>
+        </w:rPr>
+        <w:lastRenderedPageBreak/>
+        <w:drawing>
+          <wp:inline distT="0" distB="0" distL="0" distR="0" wp14:anchorId="6F2B7A90" wp14:editId="7C102CB1">
+            <wp:extent cx="5612130" cy="3974465"/>
+            <wp:effectExtent l="0" t="0" r="7620" b="6985"/>
+            <wp:docPr id="2" name="Imagen 2"/>
+            <wp:cNvGraphicFramePr>
+              <a:graphicFrameLocks xmlns:a="http://schemas.openxmlformats.org/drawingml/2006/main" noChangeAspect="1"/>
+            </wp:cNvGraphicFramePr>
+            <a:graphic xmlns:a="http://schemas.openxmlformats.org/drawingml/2006/main">
+              <a:graphicData uri="http://schemas.openxmlformats.org/drawingml/2006/picture">
+                <pic:pic xmlns:pic="http://schemas.openxmlformats.org/drawingml/2006/picture">
+                  <pic:nvPicPr>
+                    <pic:cNvPr id="1" name=""/>
+                    <pic:cNvPicPr/>
+                  </pic:nvPicPr>
+                  <pic:blipFill>
+                    <a:blip r:embed="rId6"/>
+                    <a:stretch>
+                      <a:fillRect/>
+                    </a:stretch>
+                  </pic:blipFill>
+                  <pic:spPr>
+                    <a:xfrm>
+                      <a:off x="0" y="0"/>
+                      <a:ext cx="5612130" cy="3974465"/>
+                    </a:xfrm>
+                    <a:prstGeom prst="rect">
+                      <a:avLst/>
+                    </a:prstGeom>
+                  </pic:spPr>
+                </pic:pic>
+              </a:graphicData>
+            </a:graphic>
+          </wp:inline>
+        </w:drawing>
+      </w:r>
+    </w:p>
+    <w:p>
+      <w:pPr>
+        <w:rPr>
+          <w:rFonts w:ascii="Arial" w:hAnsi="Arial" w:cs="Arial"/>
+          <w:sz w:val="24"/>
+          <w:szCs w:val="24"/>
+          <w:lang w:val="es-MX"/>
+        </w:rPr>
+      </w:pPr>
+      <w:r>
+        <w:rPr>
+          <w:noProof/>
+        </w:rPr>
+        <w:drawing>
+          <wp:inline distT="0" distB="0" distL="0" distR="0" wp14:anchorId="18B55DB2" wp14:editId="17D89145">
+            <wp:extent cx="5612130" cy="3723005"/>
+            <wp:effectExtent l="0" t="0" r="7620" b="0"/>
+            <wp:docPr id="3" name="Imagen 3"/>
+            <wp:cNvGraphicFramePr>
+              <a:graphicFrameLocks xmlns:a="http://schemas.openxmlformats.org/drawingml/2006/main" noChangeAspect="1"/>
+            </wp:cNvGraphicFramePr>
+            <a:graphic xmlns:a="http://schemas.openxmlformats.org/drawingml/2006/main">
+              <a:graphicData uri="http://schemas.openxmlformats.org/drawingml/2006/picture">
+                <pic:pic xmlns:pic="http://schemas.openxmlformats.org/drawingml/2006/picture">
+                  <pic:nvPicPr>
+                    <pic:cNvPr id="1" name=""/>
+                    <pic:cNvPicPr/>
+                  </pic:nvPicPr>
+                  <pic:blipFill>
+                    <a:blip r:embed="rId7"/>
+                    <a:stretch>
+                      <a:fillRect/>
+                    </a:stretch>
+                  </pic:blipFill>
+                  <pic:spPr>
+                    <a:xfrm>
+                      <a:off x="0" y="0"/>
+                      <a:ext cx="5612130" cy="3723005"/>
+                    </a:xfrm>
+                    <a:prstGeom prst="rect">
+                      <a:avLst/>
+                    </a:prstGeom>
+                  </pic:spPr>
+                </pic:pic>
+              </a:graphicData>
+            </a:graphic>
+          </wp:inline>
+        </w:drawing>
+      </w:r>
+    </w:p>
+    <w:p>
+      <w:pPr>
+        <w:rPr>
+          <w:rFonts w:ascii="Arial" w:hAnsi="Arial" w:cs="Arial"/>
+          <w:sz w:val="24"/>
+          <w:szCs w:val="24"/>
+          <w:lang w:val="es-MX"/>
+        </w:rPr>
+      </w:pPr>
+      <w:r>
+        <w:rPr>
+          <w:noProof/>
+        </w:rPr>
+        <w:lastRenderedPageBreak/>
+        <w:drawing>
+          <wp:inline distT="0" distB="0" distL="0" distR="0" wp14:anchorId="77B216A3" wp14:editId="680A2793">
+            <wp:extent cx="5612130" cy="3522980"/>
+            <wp:effectExtent l="0" t="0" r="7620" b="1270"/>
+            <wp:docPr id="4" name="Imagen 4"/>
+            <wp:cNvGraphicFramePr>
+              <a:graphicFrameLocks xmlns:a="http://schemas.openxmlformats.org/drawingml/2006/main" noChangeAspect="1"/>
+            </wp:cNvGraphicFramePr>
+            <a:graphic xmlns:a="http://schemas.openxmlformats.org/drawingml/2006/main">
+              <a:graphicData uri="http://schemas.openxmlformats.org/drawingml/2006/picture">
+                <pic:pic xmlns:pic="http://schemas.openxmlformats.org/drawingml/2006/picture">
+                  <pic:nvPicPr>
+                    <pic:cNvPr id="1" name=""/>
+                    <pic:cNvPicPr/>
+                  </pic:nvPicPr>
+                  <pic:blipFill>
+                    <a:blip r:embed="rId8"/>
+                    <a:stretch>
+                      <a:fillRect/>
+                    </a:stretch>
+                  </pic:blipFill>
+                  <pic:spPr>
+                    <a:xfrm>
+                      <a:off x="0" y="0"/>
+                      <a:ext cx="5612130" cy="3522980"/>
+                    </a:xfrm>
+                    <a:prstGeom prst="rect">
+                      <a:avLst/>
+                    </a:prstGeom>
+                  </pic:spPr>
+                </pic:pic>
+              </a:graphicData>
+            </a:graphic>
+          </wp:inline>
+        </w:drawing>
+      </w:r>
+    </w:p>
+    <w:p>
+      <w:pPr>
+        <w:rPr>
+          <w:rFonts w:ascii="Arial" w:hAnsi="Arial" w:cs="Arial"/>
+          <w:sz w:val="24"/>
+          <w:szCs w:val="24"/>
+          <w:lang w:val="es-MX"/>
+        </w:rPr>
+      </w:pPr>
+    </w:p>
+    <w:p>
+      <w:pPr>
+        <w:rPr>
+          <w:rFonts w:ascii="Arial" w:hAnsi="Arial" w:cs="Arial"/>
+          <w:sz w:val="24"/>
+          <w:szCs w:val="24"/>
+          <w:lang w:val="es-MX"/>
+        </w:rPr>
+      </w:pPr>
+      <w:r>
+        <w:rPr>
+          <w:noProof/>
+        </w:rPr>
+        <w:drawing>
+          <wp:inline distT="0" distB="0" distL="0" distR="0" wp14:anchorId="3E41516E" wp14:editId="32242F6E">
+            <wp:extent cx="5612130" cy="1993900"/>
+            <wp:effectExtent l="0" t="0" r="7620" b="6350"/>
+            <wp:docPr id="5" name="Imagen 5"/>
+            <wp:cNvGraphicFramePr>
+              <a:graphicFrameLocks xmlns:a="http://schemas.openxmlformats.org/drawingml/2006/main" noChangeAspect="1"/>
+            </wp:cNvGraphicFramePr>
+            <a:graphic xmlns:a="http://schemas.openxmlformats.org/drawingml/2006/main">
+              <a:graphicData uri="http://schemas.openxmlformats.org/drawingml/2006/picture">
+                <pic:pic xmlns:pic="http://schemas.openxmlformats.org/drawingml/2006/picture">
+                  <pic:nvPicPr>
+                    <pic:cNvPr id="1" name=""/>
+                    <pic:cNvPicPr/>
+                  </pic:nvPicPr>
+                  <pic:blipFill>
+                    <a:blip r:embed="rId9"/>
+                    <a:stretch>
+                      <a:fillRect/>
+                    </a:stretch>
+                  </pic:blipFill>
+                  <pic:spPr>
+                    <a:xfrm>
+                      <a:off x="0" y="0"/>
+                      <a:ext cx="5612130" cy="1993900"/>
+                    </a:xfrm>
+                    <a:prstGeom prst="rect">
+                      <a:avLst/>
+                    </a:prstGeom>
+                  </pic:spPr>
+                </pic:pic>
+              </a:graphicData>
+            </a:graphic>
+          </wp:inline>
+        </w:drawing>
+      </w:r>
+    </w:p>
+    <w:p>
+      <w:pPr>
+        <w:rPr>
+          <w:rFonts w:ascii="Arial" w:hAnsi="Arial" w:cs="Arial"/>
+          <w:sz w:val="24"/>
+          <w:szCs w:val="24"/>
+          <w:lang w:val="es-MX"/>
+        </w:rPr>
+      </w:pPr>
+      <w:r>
+        <w:rPr>
+          <w:noProof/>
+        </w:rPr>
+        <w:lastRenderedPageBreak/>
+        <w:drawing>
+          <wp:inline distT="0" distB="0" distL="0" distR="0" wp14:anchorId="4FB3C42A" wp14:editId="50FA2F3A">
+            <wp:extent cx="5612130" cy="2595245"/>
+            <wp:effectExtent l="0" t="0" r="7620" b="0"/>
+            <wp:docPr id="6" name="Imagen 6"/>
+            <wp:cNvGraphicFramePr>
+              <a:graphicFrameLocks xmlns:a="http://schemas.openxmlformats.org/drawingml/2006/main" noChangeAspect="1"/>
+            </wp:cNvGraphicFramePr>
+            <a:graphic xmlns:a="http://schemas.openxmlformats.org/drawingml/2006/main">
+              <a:graphicData uri="http://schemas.openxmlformats.org/drawingml/2006/picture">
+                <pic:pic xmlns:pic="http://schemas.openxmlformats.org/drawingml/2006/picture">
+                  <pic:nvPicPr>
+                    <pic:cNvPr id="1" name=""/>
+                    <pic:cNvPicPr/>
+                  </pic:nvPicPr>
+                  <pic:blipFill>
+                    <a:blip r:embed="rId10"/>
+                    <a:stretch>
+                      <a:fillRect/>
+                    </a:stretch>
+                  </pic:blipFill>
+                  <pic:spPr>
+                    <a:xfrm>
+                      <a:off x="0" y="0"/>
+                      <a:ext cx="5612130" cy="2595245"/>
+                    </a:xfrm>
+                    <a:prstGeom prst="rect">
+                      <a:avLst/>
+                    </a:prstGeom>
+                  </pic:spPr>
+                </pic:pic>
+              </a:graphicData>
+            </a:graphic>
+          </wp:inline>
+        </w:drawing>
+      </w:r>
+    </w:p>
+    <w:p>
+      <w:pPr>
+        <w:rPr>
+          <w:rFonts w:ascii="Arial" w:hAnsi="Arial" w:cs="Arial"/>
+          <w:sz w:val="24"/>
+          <w:szCs w:val="24"/>
+          <w:lang w:val="es-MX"/>
+        </w:rPr>
+      </w:pPr>
+    </w:p>
+    <w:p>
+      <w:pPr>
+        <w:rPr>
+          <w:rFonts w:ascii="Arial" w:hAnsi="Arial" w:cs="Arial"/>
+          <w:sz w:val="24"/>
+          <w:szCs w:val="24"/>
+          <w:lang w:val="es-MX"/>
+        </w:rPr>
+      </w:pPr>
+      <w:r>
+        <w:rPr>
+          <w:rFonts w:ascii="Arial" w:hAnsi="Arial" w:cs="Arial"/>
+          <w:sz w:val="24"/>
+          <w:szCs w:val="24"/>
+          <w:lang w:val="es-MX"/>
+        </w:rPr>
+        <w:t xml:space="preserve">3. Ruta en donde se encuentra el repositorio de </w:t>
+      </w:r>
+      <w:proofErr w:type="spellStart"/>
+      <w:r>
+        <w:rPr>
+          <w:rFonts w:ascii="Arial" w:hAnsi="Arial" w:cs="Arial"/>
+          <w:sz w:val="24"/>
+          <w:szCs w:val="24"/>
+          <w:lang w:val="es-MX"/>
+        </w:rPr>
+        <w:t>github</w:t>
+      </w:r>
+      <w:proofErr w:type="spellEnd"/>
       <w:r>
         <w:rPr>
           <w:rFonts w:ascii="Arial" w:hAnsi="Arial" w:cs="Arial"/>
@@ -522,65 +857,18 @@
           <w:lang w:val="es-MX"/>
         </w:rPr>
       </w:pPr>
-    </w:p>
-    <w:p>
-      <w:pPr>
-        <w:rPr>
-          <w:rFonts w:ascii="Arial" w:hAnsi="Arial" w:cs="Arial"/>
-          <w:sz w:val="24"/>
-          <w:szCs w:val="24"/>
-          <w:lang w:val="es-MX"/>
-        </w:rPr>
-      </w:pPr>
-    </w:p>
-    <w:p>
-      <w:pPr>
-        <w:rPr>
-          <w:rFonts w:ascii="Arial" w:hAnsi="Arial" w:cs="Arial"/>
-          <w:sz w:val="24"/>
-          <w:szCs w:val="24"/>
-          <w:lang w:val="es-MX"/>
-        </w:rPr>
-      </w:pPr>
-      <w:r>
-        <w:rPr>
-          <w:rFonts w:ascii="Arial" w:hAnsi="Arial" w:cs="Arial"/>
-          <w:sz w:val="24"/>
-          <w:szCs w:val="24"/>
-          <w:lang w:val="es-MX"/>
-        </w:rPr>
-        <w:t xml:space="preserve">3. Ruta en donde se encuentra el repositorio de github </w:t>
-      </w:r>
-    </w:p>
-    <w:p>
-      <w:pPr>
-        <w:rPr>
-          <w:rFonts w:ascii="Arial" w:hAnsi="Arial" w:cs="Arial"/>
-          <w:sz w:val="24"/>
-          <w:szCs w:val="24"/>
-          <w:lang w:val="es-MX"/>
-        </w:rPr>
-      </w:pPr>
-    </w:p>
-    <w:p>
-      <w:pPr>
-        <w:rPr>
-          <w:rFonts w:ascii="Arial" w:hAnsi="Arial" w:cs="Arial"/>
-          <w:sz w:val="24"/>
-          <w:szCs w:val="24"/>
-          <w:lang w:val="es-MX"/>
-        </w:rPr>
-      </w:pPr>
-      <w:r>
-        <w:rPr>
-          <w:rFonts w:ascii="Arial" w:hAnsi="Arial" w:cs="Arial"/>
-          <w:sz w:val="24"/>
-          <w:szCs w:val="24"/>
-          <w:highlight w:val="yellow"/>
-          <w:lang w:val="es-MX"/>
-        </w:rPr>
-        <w:t>url</w:t>
-      </w:r>
+      <w:hyperlink r:id="rId11" w:history="1">
+        <w:r>
+          <w:rPr>
+            <w:rStyle w:val="Hipervnculo"/>
+            <w:rFonts w:ascii="Arial" w:hAnsi="Arial" w:cs="Arial"/>
+            <w:sz w:val="24"/>
+            <w:szCs w:val="24"/>
+            <w:lang w:val="es-MX"/>
+          </w:rPr>
+          <w:t>https://github.com/ITKapinter/RepoMinTIC.git</w:t>
+        </w:r>
+      </w:hyperlink>
     </w:p>
     <w:p>
       <w:pPr>
@@ -620,25 +908,18 @@
           <w:lang w:val="es-MX"/>
         </w:rPr>
       </w:pPr>
-      <w:r>
-        <w:rPr>
-          <w:rFonts w:ascii="Arial" w:hAnsi="Arial" w:cs="Arial"/>
-          <w:sz w:val="24"/>
-          <w:szCs w:val="24"/>
-          <w:highlight w:val="yellow"/>
-          <w:lang w:val="es-MX"/>
-        </w:rPr>
-        <w:t>url</w:t>
-      </w:r>
-      <w:r>
-        <w:rPr>
-          <w:rFonts w:ascii="Arial" w:hAnsi="Arial" w:cs="Arial"/>
-          <w:sz w:val="24"/>
-          <w:szCs w:val="24"/>
-          <w:lang w:val="es-MX"/>
-        </w:rPr>
-        <w:t xml:space="preserve"> </w:t>
-      </w:r>
+      <w:hyperlink r:id="rId12" w:history="1">
+        <w:r>
+          <w:rPr>
+            <w:rStyle w:val="Hipervnculo"/>
+            <w:rFonts w:ascii="Arial" w:hAnsi="Arial" w:cs="Arial"/>
+            <w:sz w:val="24"/>
+            <w:szCs w:val="24"/>
+            <w:lang w:val="es-MX"/>
+          </w:rPr>
+          <w:t>https://trello.com/b/rrk2Aw96/sprint1equipoitkapinter</w:t>
+        </w:r>
+      </w:hyperlink>
     </w:p>
     <w:p>
       <w:pPr>
@@ -1275,6 +1556,29 @@
       <w:contextualSpacing/>
     </w:pPr>
   </w:style>
+  <w:style w:type="character" w:styleId="Hipervnculo">
+    <w:name w:val="Hyperlink"/>
+    <w:basedOn w:val="Fuentedeprrafopredeter"/>
+    <w:uiPriority w:val="99"/>
+    <w:unhideWhenUsed/>
+    <w:rsid w:val="00AC78B0"/>
+    <w:rPr>
+      <w:color w:val="0563C1" w:themeColor="hyperlink"/>
+      <w:u w:val="single"/>
+    </w:rPr>
+  </w:style>
+  <w:style w:type="character" w:styleId="Mencinsinresolver">
+    <w:name w:val="Unresolved Mention"/>
+    <w:basedOn w:val="Fuentedeprrafopredeter"/>
+    <w:uiPriority w:val="99"/>
+    <w:semiHidden/>
+    <w:unhideWhenUsed/>
+    <w:rsid w:val="00AC78B0"/>
+    <w:rPr>
+      <w:color w:val="605E5C"/>
+      <w:shd w:val="clear" w:color="auto" w:fill="E1DFDD"/>
+    </w:rPr>
+  </w:style>
 </w:styles>
 </file>
 

</xml_diff>

<commit_message>
Se agrego informaciòn en el documento
</commit_message>
<xml_diff>
--- a/Sprint1_Equipo_ITkapinter.docx
+++ b/Sprint1_Equipo_ITkapinter.docx
@@ -7,20 +7,70 @@
         <w:jc w:val="center"/>
         <w:rPr>
           <w:rFonts w:ascii="Arial" w:hAnsi="Arial" w:cs="Arial"/>
-          <w:sz w:val="24"/>
-          <w:szCs w:val="24"/>
-          <w:lang w:val="es-MX"/>
-        </w:rPr>
-      </w:pPr>
-      <w:r>
-        <w:rPr>
-          <w:rFonts w:ascii="Arial" w:hAnsi="Arial" w:cs="Arial"/>
-          <w:sz w:val="24"/>
-          <w:szCs w:val="24"/>
-          <w:lang w:val="es-MX"/>
-        </w:rPr>
-        <w:t>(NOMBRE DEL PROYECTO)</w:t>
-      </w:r>
+          <w:b/>
+          <w:bCs/>
+          <w:sz w:val="48"/>
+          <w:szCs w:val="48"/>
+          <w:lang w:val="es-MX"/>
+        </w:rPr>
+      </w:pPr>
+      <w:proofErr w:type="spellStart"/>
+      <w:r>
+        <w:rPr>
+          <w:rFonts w:ascii="Arial" w:hAnsi="Arial" w:cs="Arial"/>
+          <w:b/>
+          <w:bCs/>
+          <w:sz w:val="48"/>
+          <w:szCs w:val="48"/>
+          <w:lang w:val="es-MX"/>
+        </w:rPr>
+        <w:t>ITKapinter</w:t>
+      </w:r>
+      <w:proofErr w:type="spellEnd"/>
+    </w:p>
+    <w:p>
+      <w:pPr>
+        <w:jc w:val="center"/>
+        <w:rPr>
+          <w:rFonts w:ascii="Arial" w:hAnsi="Arial" w:cs="Arial"/>
+          <w:sz w:val="24"/>
+          <w:szCs w:val="24"/>
+          <w:lang w:val="es-MX"/>
+        </w:rPr>
+      </w:pPr>
+    </w:p>
+    <w:p>
+      <w:pPr>
+        <w:jc w:val="center"/>
+        <w:rPr>
+          <w:rFonts w:ascii="Arial" w:hAnsi="Arial" w:cs="Arial"/>
+          <w:sz w:val="24"/>
+          <w:szCs w:val="24"/>
+          <w:lang w:val="es-MX"/>
+        </w:rPr>
+      </w:pPr>
+    </w:p>
+    <w:p>
+      <w:pPr>
+        <w:jc w:val="center"/>
+        <w:rPr>
+          <w:rFonts w:ascii="Arial" w:hAnsi="Arial" w:cs="Arial"/>
+          <w:sz w:val="24"/>
+          <w:szCs w:val="24"/>
+          <w:lang w:val="es-MX"/>
+        </w:rPr>
+      </w:pPr>
+    </w:p>
+    <w:p>
+      <w:pPr>
+        <w:jc w:val="center"/>
+        <w:rPr>
+          <w:rFonts w:ascii="Arial" w:hAnsi="Arial" w:cs="Arial"/>
+          <w:sz w:val="24"/>
+          <w:szCs w:val="24"/>
+          <w:lang w:val="es-MX"/>
+        </w:rPr>
+      </w:pPr>
     </w:p>
     <w:p>
       <w:pPr>
@@ -103,258 +153,319 @@
           <w:szCs w:val="24"/>
           <w:lang w:val="es-MX"/>
         </w:rPr>
-        <w:t>XXX</w:t>
-      </w:r>
-    </w:p>
-    <w:p>
-      <w:pPr>
-        <w:jc w:val="center"/>
-        <w:rPr>
-          <w:rFonts w:ascii="Arial" w:hAnsi="Arial" w:cs="Arial"/>
-          <w:sz w:val="24"/>
-          <w:szCs w:val="24"/>
-          <w:lang w:val="es-MX"/>
-        </w:rPr>
-      </w:pPr>
-    </w:p>
-    <w:p>
-      <w:pPr>
-        <w:jc w:val="center"/>
-        <w:rPr>
-          <w:rFonts w:ascii="Arial" w:hAnsi="Arial" w:cs="Arial"/>
-          <w:sz w:val="24"/>
-          <w:szCs w:val="24"/>
-          <w:lang w:val="es-MX"/>
-        </w:rPr>
-      </w:pPr>
-    </w:p>
-    <w:p>
-      <w:pPr>
-        <w:jc w:val="center"/>
-        <w:rPr>
-          <w:rFonts w:ascii="Arial" w:hAnsi="Arial" w:cs="Arial"/>
-          <w:sz w:val="24"/>
-          <w:szCs w:val="24"/>
-          <w:lang w:val="es-MX"/>
-        </w:rPr>
-      </w:pPr>
-    </w:p>
-    <w:p>
-      <w:pPr>
-        <w:jc w:val="center"/>
-        <w:rPr>
-          <w:rFonts w:ascii="Arial" w:hAnsi="Arial" w:cs="Arial"/>
-          <w:sz w:val="24"/>
-          <w:szCs w:val="24"/>
-          <w:lang w:val="es-MX"/>
-        </w:rPr>
-      </w:pPr>
-    </w:p>
-    <w:p>
-      <w:pPr>
-        <w:jc w:val="center"/>
-        <w:rPr>
-          <w:rFonts w:ascii="Arial" w:hAnsi="Arial" w:cs="Arial"/>
-          <w:sz w:val="24"/>
-          <w:szCs w:val="24"/>
-          <w:lang w:val="es-MX"/>
-        </w:rPr>
-      </w:pPr>
-    </w:p>
-    <w:p>
-      <w:pPr>
-        <w:jc w:val="center"/>
-        <w:rPr>
-          <w:rFonts w:ascii="Arial" w:hAnsi="Arial" w:cs="Arial"/>
-          <w:sz w:val="24"/>
-          <w:szCs w:val="24"/>
-          <w:lang w:val="es-MX"/>
-        </w:rPr>
-      </w:pPr>
-    </w:p>
-    <w:p>
-      <w:pPr>
-        <w:jc w:val="center"/>
-        <w:rPr>
-          <w:rFonts w:ascii="Arial" w:hAnsi="Arial" w:cs="Arial"/>
-          <w:sz w:val="24"/>
-          <w:szCs w:val="24"/>
-          <w:lang w:val="es-MX"/>
-        </w:rPr>
-      </w:pPr>
-    </w:p>
-    <w:p>
-      <w:pPr>
-        <w:jc w:val="center"/>
-        <w:rPr>
-          <w:rFonts w:ascii="Arial" w:hAnsi="Arial" w:cs="Arial"/>
-          <w:sz w:val="24"/>
-          <w:szCs w:val="24"/>
-          <w:lang w:val="es-MX"/>
-        </w:rPr>
-      </w:pPr>
-    </w:p>
-    <w:p>
-      <w:pPr>
-        <w:jc w:val="center"/>
-        <w:rPr>
-          <w:rFonts w:ascii="Arial" w:hAnsi="Arial" w:cs="Arial"/>
-          <w:sz w:val="24"/>
-          <w:szCs w:val="24"/>
-          <w:lang w:val="es-MX"/>
-        </w:rPr>
-      </w:pPr>
-    </w:p>
-    <w:p>
-      <w:pPr>
-        <w:jc w:val="center"/>
-        <w:rPr>
-          <w:rFonts w:ascii="Arial" w:hAnsi="Arial" w:cs="Arial"/>
-          <w:sz w:val="24"/>
-          <w:szCs w:val="24"/>
-          <w:lang w:val="es-MX"/>
-        </w:rPr>
-      </w:pPr>
-    </w:p>
-    <w:p>
-      <w:pPr>
-        <w:jc w:val="center"/>
-        <w:rPr>
-          <w:rFonts w:ascii="Arial" w:hAnsi="Arial" w:cs="Arial"/>
-          <w:sz w:val="24"/>
-          <w:szCs w:val="24"/>
-          <w:lang w:val="es-MX"/>
-        </w:rPr>
-      </w:pPr>
-    </w:p>
-    <w:p>
-      <w:pPr>
-        <w:jc w:val="center"/>
-        <w:rPr>
-          <w:rFonts w:ascii="Arial" w:hAnsi="Arial" w:cs="Arial"/>
-          <w:sz w:val="24"/>
-          <w:szCs w:val="24"/>
-          <w:lang w:val="es-MX"/>
-        </w:rPr>
-      </w:pPr>
-    </w:p>
-    <w:p>
-      <w:pPr>
-        <w:jc w:val="center"/>
-        <w:rPr>
-          <w:rFonts w:ascii="Arial" w:hAnsi="Arial" w:cs="Arial"/>
-          <w:sz w:val="24"/>
-          <w:szCs w:val="24"/>
-          <w:lang w:val="es-MX"/>
-        </w:rPr>
-      </w:pPr>
-    </w:p>
-    <w:p>
-      <w:pPr>
-        <w:jc w:val="center"/>
-        <w:rPr>
-          <w:rFonts w:ascii="Arial" w:hAnsi="Arial" w:cs="Arial"/>
-          <w:sz w:val="24"/>
-          <w:szCs w:val="24"/>
-          <w:lang w:val="es-MX"/>
-        </w:rPr>
-      </w:pPr>
-    </w:p>
-    <w:p>
-      <w:pPr>
-        <w:jc w:val="center"/>
-        <w:rPr>
-          <w:rFonts w:ascii="Arial" w:hAnsi="Arial" w:cs="Arial"/>
-          <w:sz w:val="24"/>
-          <w:szCs w:val="24"/>
-          <w:lang w:val="es-MX"/>
-        </w:rPr>
-      </w:pPr>
-    </w:p>
-    <w:p>
-      <w:pPr>
-        <w:jc w:val="center"/>
-        <w:rPr>
-          <w:rFonts w:ascii="Arial" w:hAnsi="Arial" w:cs="Arial"/>
-          <w:sz w:val="24"/>
-          <w:szCs w:val="24"/>
-          <w:lang w:val="es-MX"/>
-        </w:rPr>
-      </w:pPr>
-    </w:p>
-    <w:p>
-      <w:pPr>
-        <w:jc w:val="center"/>
-        <w:rPr>
-          <w:rFonts w:ascii="Arial" w:hAnsi="Arial" w:cs="Arial"/>
-          <w:sz w:val="24"/>
-          <w:szCs w:val="24"/>
-          <w:lang w:val="es-MX"/>
-        </w:rPr>
-      </w:pPr>
-    </w:p>
-    <w:p>
-      <w:pPr>
-        <w:jc w:val="center"/>
-        <w:rPr>
-          <w:rFonts w:ascii="Arial" w:hAnsi="Arial" w:cs="Arial"/>
-          <w:sz w:val="24"/>
-          <w:szCs w:val="24"/>
-          <w:lang w:val="es-MX"/>
-        </w:rPr>
-      </w:pPr>
-    </w:p>
-    <w:p>
-      <w:pPr>
-        <w:jc w:val="center"/>
-        <w:rPr>
-          <w:rFonts w:ascii="Arial" w:hAnsi="Arial" w:cs="Arial"/>
-          <w:sz w:val="24"/>
-          <w:szCs w:val="24"/>
-          <w:lang w:val="es-MX"/>
-        </w:rPr>
-      </w:pPr>
-    </w:p>
-    <w:p>
-      <w:pPr>
-        <w:jc w:val="center"/>
-        <w:rPr>
-          <w:rFonts w:ascii="Arial" w:hAnsi="Arial" w:cs="Arial"/>
-          <w:sz w:val="24"/>
-          <w:szCs w:val="24"/>
-          <w:lang w:val="es-MX"/>
-        </w:rPr>
-      </w:pPr>
-    </w:p>
-    <w:p>
-      <w:pPr>
-        <w:rPr>
-          <w:rFonts w:ascii="Arial" w:hAnsi="Arial" w:cs="Arial"/>
-          <w:sz w:val="24"/>
-          <w:szCs w:val="24"/>
-          <w:lang w:val="es-MX"/>
-        </w:rPr>
-      </w:pPr>
-    </w:p>
-    <w:p>
-      <w:pPr>
-        <w:jc w:val="center"/>
-        <w:rPr>
-          <w:rFonts w:ascii="Arial" w:hAnsi="Arial" w:cs="Arial"/>
-          <w:sz w:val="24"/>
-          <w:szCs w:val="24"/>
-          <w:lang w:val="es-MX"/>
-        </w:rPr>
-      </w:pPr>
-      <w:r>
-        <w:rPr>
-          <w:rFonts w:ascii="Arial" w:hAnsi="Arial" w:cs="Arial"/>
-          <w:sz w:val="24"/>
-          <w:szCs w:val="24"/>
-          <w:lang w:val="es-MX"/>
-        </w:rPr>
-        <w:lastRenderedPageBreak/>
-        <w:t>SPRINT 1</w:t>
+        <w:t xml:space="preserve">Julio </w:t>
+      </w:r>
+      <w:r>
+        <w:rPr>
+          <w:rFonts w:ascii="Arial" w:hAnsi="Arial" w:cs="Arial"/>
+          <w:sz w:val="24"/>
+          <w:szCs w:val="24"/>
+          <w:lang w:val="es-MX"/>
+        </w:rPr>
+        <w:t>José</w:t>
+      </w:r>
+      <w:r>
+        <w:rPr>
+          <w:rFonts w:ascii="Arial" w:hAnsi="Arial" w:cs="Arial"/>
+          <w:sz w:val="24"/>
+          <w:szCs w:val="24"/>
+          <w:lang w:val="es-MX"/>
+        </w:rPr>
+        <w:t xml:space="preserve"> Stevenson Rodríguez</w:t>
+      </w:r>
+    </w:p>
+    <w:p>
+      <w:pPr>
+        <w:jc w:val="center"/>
+        <w:rPr>
+          <w:rFonts w:ascii="Arial" w:hAnsi="Arial" w:cs="Arial"/>
+          <w:sz w:val="24"/>
+          <w:szCs w:val="24"/>
+          <w:lang w:val="es-MX"/>
+        </w:rPr>
+      </w:pPr>
+      <w:r>
+        <w:rPr>
+          <w:rFonts w:ascii="Arial" w:hAnsi="Arial" w:cs="Arial"/>
+          <w:sz w:val="24"/>
+          <w:szCs w:val="24"/>
+          <w:lang w:val="es-MX"/>
+        </w:rPr>
+        <w:t xml:space="preserve">Anna María Blanco Barrera </w:t>
+      </w:r>
+    </w:p>
+    <w:p>
+      <w:pPr>
+        <w:jc w:val="center"/>
+        <w:rPr>
+          <w:rFonts w:ascii="Arial" w:hAnsi="Arial" w:cs="Arial"/>
+          <w:sz w:val="24"/>
+          <w:szCs w:val="24"/>
+          <w:lang w:val="es-MX"/>
+        </w:rPr>
+      </w:pPr>
+      <w:r>
+        <w:rPr>
+          <w:rFonts w:ascii="Arial" w:hAnsi="Arial" w:cs="Arial"/>
+          <w:sz w:val="24"/>
+          <w:szCs w:val="24"/>
+          <w:lang w:val="es-MX"/>
+        </w:rPr>
+        <w:t>Mayerlin</w:t>
+      </w:r>
+      <w:r>
+        <w:rPr>
+          <w:rFonts w:ascii="Arial" w:hAnsi="Arial" w:cs="Arial"/>
+          <w:sz w:val="24"/>
+          <w:szCs w:val="24"/>
+          <w:lang w:val="es-MX"/>
+        </w:rPr>
+        <w:t xml:space="preserve"> </w:t>
+      </w:r>
+      <w:r>
+        <w:rPr>
+          <w:rFonts w:ascii="Arial" w:hAnsi="Arial" w:cs="Arial"/>
+          <w:sz w:val="24"/>
+          <w:szCs w:val="24"/>
+          <w:lang w:val="es-MX"/>
+        </w:rPr>
+        <w:t xml:space="preserve">Mondol Cortes </w:t>
+      </w:r>
+    </w:p>
+    <w:p>
+      <w:pPr>
+        <w:jc w:val="center"/>
+        <w:rPr>
+          <w:rFonts w:ascii="Arial" w:hAnsi="Arial" w:cs="Arial"/>
+          <w:sz w:val="24"/>
+          <w:szCs w:val="24"/>
+          <w:lang w:val="es-MX"/>
+        </w:rPr>
+      </w:pPr>
+      <w:r>
+        <w:rPr>
+          <w:rFonts w:ascii="Arial" w:hAnsi="Arial" w:cs="Arial"/>
+          <w:sz w:val="24"/>
+          <w:szCs w:val="24"/>
+          <w:lang w:val="es-MX"/>
+        </w:rPr>
+        <w:t xml:space="preserve">Juan Felipe Osorio López </w:t>
+      </w:r>
+    </w:p>
+    <w:p>
+      <w:pPr>
+        <w:jc w:val="center"/>
+        <w:rPr>
+          <w:rFonts w:ascii="Arial" w:hAnsi="Arial" w:cs="Arial"/>
+          <w:sz w:val="24"/>
+          <w:szCs w:val="24"/>
+          <w:lang w:val="es-MX"/>
+        </w:rPr>
+      </w:pPr>
+      <w:r>
+        <w:rPr>
+          <w:rFonts w:ascii="Arial" w:hAnsi="Arial" w:cs="Arial"/>
+          <w:sz w:val="24"/>
+          <w:szCs w:val="24"/>
+          <w:lang w:val="es-MX"/>
+        </w:rPr>
+        <w:t>Marcela</w:t>
+      </w:r>
+      <w:r>
+        <w:rPr>
+          <w:rFonts w:ascii="Arial" w:hAnsi="Arial" w:cs="Arial"/>
+          <w:sz w:val="24"/>
+          <w:szCs w:val="24"/>
+          <w:lang w:val="es-MX"/>
+        </w:rPr>
+        <w:t xml:space="preserve"> </w:t>
+      </w:r>
+      <w:r>
+        <w:rPr>
+          <w:rFonts w:ascii="Arial" w:hAnsi="Arial" w:cs="Arial"/>
+          <w:sz w:val="24"/>
+          <w:szCs w:val="24"/>
+          <w:lang w:val="es-MX"/>
+        </w:rPr>
+        <w:t>Reyes Quintana</w:t>
+      </w:r>
+    </w:p>
+    <w:p>
+      <w:pPr>
+        <w:jc w:val="center"/>
+        <w:rPr>
+          <w:rFonts w:ascii="Arial" w:hAnsi="Arial" w:cs="Arial"/>
+          <w:sz w:val="24"/>
+          <w:szCs w:val="24"/>
+          <w:lang w:val="es-MX"/>
+        </w:rPr>
+      </w:pPr>
+    </w:p>
+    <w:p>
+      <w:pPr>
+        <w:jc w:val="center"/>
+        <w:rPr>
+          <w:rFonts w:ascii="Arial" w:hAnsi="Arial" w:cs="Arial"/>
+          <w:sz w:val="24"/>
+          <w:szCs w:val="24"/>
+          <w:lang w:val="es-MX"/>
+        </w:rPr>
+      </w:pPr>
+    </w:p>
+    <w:p>
+      <w:pPr>
+        <w:jc w:val="center"/>
+        <w:rPr>
+          <w:rFonts w:ascii="Arial" w:hAnsi="Arial" w:cs="Arial"/>
+          <w:sz w:val="24"/>
+          <w:szCs w:val="24"/>
+          <w:lang w:val="es-MX"/>
+        </w:rPr>
+      </w:pPr>
+    </w:p>
+    <w:p>
+      <w:pPr>
+        <w:jc w:val="center"/>
+        <w:rPr>
+          <w:rFonts w:ascii="Arial" w:hAnsi="Arial" w:cs="Arial"/>
+          <w:sz w:val="24"/>
+          <w:szCs w:val="24"/>
+          <w:lang w:val="es-MX"/>
+        </w:rPr>
+      </w:pPr>
+    </w:p>
+    <w:p>
+      <w:pPr>
+        <w:jc w:val="center"/>
+        <w:rPr>
+          <w:rFonts w:ascii="Arial" w:hAnsi="Arial" w:cs="Arial"/>
+          <w:sz w:val="24"/>
+          <w:szCs w:val="24"/>
+          <w:lang w:val="es-MX"/>
+        </w:rPr>
+      </w:pPr>
+    </w:p>
+    <w:p>
+      <w:pPr>
+        <w:jc w:val="center"/>
+        <w:rPr>
+          <w:rFonts w:ascii="Arial" w:hAnsi="Arial" w:cs="Arial"/>
+          <w:sz w:val="24"/>
+          <w:szCs w:val="24"/>
+          <w:lang w:val="es-MX"/>
+        </w:rPr>
+      </w:pPr>
+    </w:p>
+    <w:p>
+      <w:pPr>
+        <w:jc w:val="center"/>
+        <w:rPr>
+          <w:rFonts w:ascii="Arial" w:hAnsi="Arial" w:cs="Arial"/>
+          <w:sz w:val="24"/>
+          <w:szCs w:val="24"/>
+          <w:lang w:val="es-MX"/>
+        </w:rPr>
+      </w:pPr>
+    </w:p>
+    <w:p>
+      <w:pPr>
+        <w:jc w:val="center"/>
+        <w:rPr>
+          <w:rFonts w:ascii="Arial" w:hAnsi="Arial" w:cs="Arial"/>
+          <w:sz w:val="24"/>
+          <w:szCs w:val="24"/>
+          <w:lang w:val="es-MX"/>
+        </w:rPr>
+      </w:pPr>
+    </w:p>
+    <w:p>
+      <w:pPr>
+        <w:jc w:val="center"/>
+        <w:rPr>
+          <w:rFonts w:ascii="Arial" w:hAnsi="Arial" w:cs="Arial"/>
+          <w:sz w:val="24"/>
+          <w:szCs w:val="24"/>
+          <w:lang w:val="es-MX"/>
+        </w:rPr>
+      </w:pPr>
+    </w:p>
+    <w:p>
+      <w:pPr>
+        <w:jc w:val="center"/>
+        <w:rPr>
+          <w:rFonts w:ascii="Arial" w:hAnsi="Arial" w:cs="Arial"/>
+          <w:sz w:val="24"/>
+          <w:szCs w:val="24"/>
+          <w:lang w:val="es-MX"/>
+        </w:rPr>
+      </w:pPr>
+    </w:p>
+    <w:p>
+      <w:pPr>
+        <w:jc w:val="center"/>
+        <w:rPr>
+          <w:rFonts w:ascii="Arial" w:hAnsi="Arial" w:cs="Arial"/>
+          <w:sz w:val="24"/>
+          <w:szCs w:val="24"/>
+          <w:lang w:val="es-MX"/>
+        </w:rPr>
+      </w:pPr>
+    </w:p>
+    <w:p>
+      <w:pPr>
+        <w:jc w:val="center"/>
+        <w:rPr>
+          <w:rFonts w:ascii="Arial" w:hAnsi="Arial" w:cs="Arial"/>
+          <w:sz w:val="24"/>
+          <w:szCs w:val="24"/>
+          <w:lang w:val="es-MX"/>
+        </w:rPr>
+      </w:pPr>
+    </w:p>
+    <w:p>
+      <w:pPr>
+        <w:jc w:val="center"/>
+        <w:rPr>
+          <w:rFonts w:ascii="Arial" w:hAnsi="Arial" w:cs="Arial"/>
+          <w:sz w:val="24"/>
+          <w:szCs w:val="24"/>
+          <w:lang w:val="es-MX"/>
+        </w:rPr>
+      </w:pPr>
+    </w:p>
+    <w:p>
+      <w:pPr>
+        <w:jc w:val="center"/>
+        <w:rPr>
+          <w:rFonts w:ascii="Arial" w:hAnsi="Arial" w:cs="Arial"/>
+          <w:sz w:val="24"/>
+          <w:szCs w:val="24"/>
+          <w:lang w:val="es-MX"/>
+        </w:rPr>
+      </w:pPr>
+    </w:p>
+    <w:p>
+      <w:pPr>
+        <w:jc w:val="center"/>
+        <w:rPr>
+          <w:rFonts w:ascii="Arial" w:hAnsi="Arial" w:cs="Arial"/>
+          <w:b/>
+          <w:bCs/>
+          <w:sz w:val="24"/>
+          <w:szCs w:val="24"/>
+          <w:lang w:val="es-MX"/>
+        </w:rPr>
+      </w:pPr>
+      <w:r>
+        <w:rPr>
+          <w:rFonts w:ascii="Arial" w:hAnsi="Arial" w:cs="Arial"/>
+          <w:b/>
+          <w:bCs/>
+          <w:sz w:val="24"/>
+          <w:szCs w:val="24"/>
+          <w:lang w:val="es-MX"/>
+        </w:rPr>
+        <w:t>SPRINT 1. CREACIÓN DE REPOSITORIO/ASIGNACIÓN DE ROLES</w:t>
       </w:r>
     </w:p>
     <w:p>

</xml_diff>